<commit_message>
[CL-9] Fiche de poste
</commit_message>
<xml_diff>
--- a/Semestre 3/[CL-9] Anglais/Cours/Employability Skills/Fiche_de_poste.docx
+++ b/Semestre 3/[CL-9] Anglais/Cours/Employability Skills/Fiche_de_poste.docx
@@ -4,54 +4,922 @@
   <w:body>
     <w:p>
       <w:pPr>
-        <w:ind w:left="-1008"/>
-      </w:pPr>
-      <w:r>
-        <w:rPr>
-          <w:noProof/>
-        </w:rPr>
-        <w:drawing>
-          <wp:inline distT="0" distB="0" distL="0" distR="0" wp14:anchorId="7D903DE8" wp14:editId="7E7A1AAC">
-            <wp:extent cx="7103165" cy="9006050"/>
-            <wp:effectExtent l="0" t="0" r="0" b="0"/>
-            <wp:docPr id="3" name="Image 3" descr="Une image contenant texte&#10;&#10;Description générée automatiquement"/>
-            <wp:cNvGraphicFramePr>
-              <a:graphicFrameLocks xmlns:a="http://schemas.openxmlformats.org/drawingml/2006/main" noChangeAspect="1"/>
-            </wp:cNvGraphicFramePr>
-            <a:graphic xmlns:a="http://schemas.openxmlformats.org/drawingml/2006/main">
-              <a:graphicData uri="http://schemas.openxmlformats.org/drawingml/2006/picture">
-                <pic:pic xmlns:pic="http://schemas.openxmlformats.org/drawingml/2006/picture">
-                  <pic:nvPicPr>
-                    <pic:cNvPr id="3" name="Image 3" descr="Une image contenant texte&#10;&#10;Description générée automatiquement"/>
-                    <pic:cNvPicPr/>
-                  </pic:nvPicPr>
-                  <pic:blipFill>
-                    <a:blip r:embed="rId4">
-                      <a:extLst>
-                        <a:ext uri="{28A0092B-C50C-407E-A947-70E740481C1C}">
-                          <a14:useLocalDpi xmlns:a14="http://schemas.microsoft.com/office/drawing/2010/main" val="0"/>
-                        </a:ext>
-                      </a:extLst>
-                    </a:blip>
-                    <a:stretch>
-                      <a:fillRect/>
-                    </a:stretch>
-                  </pic:blipFill>
-                  <pic:spPr>
-                    <a:xfrm>
-                      <a:off x="0" y="0"/>
-                      <a:ext cx="7129336" cy="9039232"/>
-                    </a:xfrm>
-                    <a:prstGeom prst="rect">
-                      <a:avLst/>
-                    </a:prstGeom>
-                  </pic:spPr>
-                </pic:pic>
-              </a:graphicData>
-            </a:graphic>
-          </wp:inline>
-        </w:drawing>
-      </w:r>
+        <w:pStyle w:val="Titre1"/>
+      </w:pPr>
+      <w:r>
+        <w:t>Web Develope</w:t>
+      </w:r>
+      <w:r>
+        <w:t>r</w:t>
+      </w:r>
+    </w:p>
+    <w:p>
+      <w:pPr>
+        <w:rPr>
+          <w:rFonts w:ascii="Helvetica" w:hAnsi="Helvetica"/>
+          <w:b/>
+          <w:bCs/>
+        </w:rPr>
+      </w:pPr>
+    </w:p>
+    <w:p>
+      <w:pPr>
+        <w:pStyle w:val="NormalWeb"/>
+        <w:shd w:val="clear" w:color="auto" w:fill="FFFFFF"/>
+        <w:spacing w:before="0" w:beforeAutospacing="0" w:after="150" w:afterAutospacing="0"/>
+        <w:rPr>
+          <w:rFonts w:ascii="Arial" w:hAnsi="Arial" w:cs="Arial"/>
+          <w:color w:val="333333"/>
+          <w:sz w:val="21"/>
+          <w:szCs w:val="21"/>
+        </w:rPr>
+      </w:pPr>
+      <w:r>
+        <w:rPr>
+          <w:rFonts w:ascii="Arial" w:hAnsi="Arial" w:cs="Arial"/>
+          <w:color w:val="333333"/>
+          <w:sz w:val="21"/>
+          <w:szCs w:val="21"/>
+        </w:rPr>
+        <w:t>Imagine advancing your career in the booming medical website development industry. This is your rare ground-floor opportunity to join an established, well-funded and quickly growing tech company.</w:t>
+      </w:r>
+    </w:p>
+    <w:p>
+      <w:pPr>
+        <w:pStyle w:val="NormalWeb"/>
+        <w:shd w:val="clear" w:color="auto" w:fill="FFFFFF"/>
+        <w:spacing w:before="0" w:beforeAutospacing="0" w:after="150" w:afterAutospacing="0"/>
+        <w:rPr>
+          <w:rFonts w:ascii="Arial" w:hAnsi="Arial" w:cs="Arial"/>
+          <w:color w:val="333333"/>
+          <w:sz w:val="21"/>
+          <w:szCs w:val="21"/>
+        </w:rPr>
+      </w:pPr>
+      <w:r>
+        <w:rPr>
+          <w:rFonts w:ascii="Arial" w:hAnsi="Arial" w:cs="Arial"/>
+          <w:color w:val="333333"/>
+          <w:sz w:val="21"/>
+          <w:szCs w:val="21"/>
+        </w:rPr>
+        <w:t>Enjoy working with smart, nice people who are changing the way patients access the future of medicine today. We are expanding our team because of tremendous demand for our services and continuous growth of our company.</w:t>
+      </w:r>
+    </w:p>
+    <w:p>
+      <w:pPr>
+        <w:pStyle w:val="NormalWeb"/>
+        <w:shd w:val="clear" w:color="auto" w:fill="FFFFFF"/>
+        <w:spacing w:before="0" w:beforeAutospacing="0" w:after="150" w:afterAutospacing="0"/>
+        <w:rPr>
+          <w:rFonts w:ascii="Arial" w:hAnsi="Arial" w:cs="Arial"/>
+          <w:color w:val="333333"/>
+          <w:sz w:val="21"/>
+          <w:szCs w:val="21"/>
+        </w:rPr>
+      </w:pPr>
+      <w:r>
+        <w:rPr>
+          <w:rFonts w:ascii="Arial" w:hAnsi="Arial" w:cs="Arial"/>
+          <w:color w:val="333333"/>
+          <w:sz w:val="21"/>
+          <w:szCs w:val="21"/>
+        </w:rPr>
+        <w:t>If you are a talented, hard-working individual who is willing to make an immediate impact on our business, you will receive highly competitive compensation and recognition for your dedication.</w:t>
+      </w:r>
+    </w:p>
+    <w:p>
+      <w:pPr>
+        <w:rPr>
+          <w:rFonts w:ascii="Helvetica" w:hAnsi="Helvetica"/>
+          <w:b/>
+          <w:bCs/>
+        </w:rPr>
+      </w:pPr>
+    </w:p>
+    <w:p>
+      <w:pPr>
+        <w:shd w:val="clear" w:color="auto" w:fill="FFFFFF"/>
+        <w:spacing w:after="150"/>
+        <w:rPr>
+          <w:rFonts w:ascii="Arial" w:eastAsia="Times New Roman" w:hAnsi="Arial" w:cs="Arial"/>
+          <w:color w:val="333333"/>
+          <w:sz w:val="21"/>
+          <w:szCs w:val="21"/>
+          <w:lang w:eastAsia="fr-FR"/>
+        </w:rPr>
+      </w:pPr>
+      <w:r>
+        <w:rPr>
+          <w:rFonts w:ascii="Arial" w:eastAsia="Times New Roman" w:hAnsi="Arial" w:cs="Arial"/>
+          <w:b/>
+          <w:bCs/>
+          <w:color w:val="333333"/>
+          <w:sz w:val="21"/>
+          <w:szCs w:val="21"/>
+          <w:lang w:eastAsia="fr-FR"/>
+        </w:rPr>
+        <w:t>We offer</w:t>
+      </w:r>
+      <w:r>
+        <w:rPr>
+          <w:rFonts w:ascii="Arial" w:eastAsia="Times New Roman" w:hAnsi="Arial" w:cs="Arial"/>
+          <w:color w:val="333333"/>
+          <w:sz w:val="21"/>
+          <w:szCs w:val="21"/>
+          <w:lang w:eastAsia="fr-FR"/>
+        </w:rPr>
+        <w:t>:</w:t>
+      </w:r>
+    </w:p>
+    <w:p>
+      <w:pPr>
+        <w:numPr>
+          <w:ilvl w:val="0"/>
+          <w:numId w:val="1"/>
+        </w:numPr>
+        <w:shd w:val="clear" w:color="auto" w:fill="FFFFFF"/>
+        <w:spacing w:before="100" w:beforeAutospacing="1" w:after="100" w:afterAutospacing="1"/>
+        <w:rPr>
+          <w:rFonts w:ascii="Arial" w:eastAsia="Times New Roman" w:hAnsi="Arial" w:cs="Arial"/>
+          <w:color w:val="333333"/>
+          <w:sz w:val="21"/>
+          <w:szCs w:val="21"/>
+          <w:lang w:eastAsia="fr-FR"/>
+        </w:rPr>
+      </w:pPr>
+      <w:r>
+        <w:rPr>
+          <w:rFonts w:ascii="Arial" w:eastAsia="Times New Roman" w:hAnsi="Arial" w:cs="Arial"/>
+          <w:color w:val="333333"/>
+          <w:sz w:val="21"/>
+          <w:szCs w:val="21"/>
+          <w:lang w:eastAsia="fr-FR"/>
+        </w:rPr>
+        <w:t>Competitive Compensation</w:t>
+      </w:r>
+    </w:p>
+    <w:p>
+      <w:pPr>
+        <w:numPr>
+          <w:ilvl w:val="0"/>
+          <w:numId w:val="1"/>
+        </w:numPr>
+        <w:shd w:val="clear" w:color="auto" w:fill="FFFFFF"/>
+        <w:spacing w:before="100" w:beforeAutospacing="1" w:after="100" w:afterAutospacing="1"/>
+        <w:rPr>
+          <w:rFonts w:ascii="Arial" w:eastAsia="Times New Roman" w:hAnsi="Arial" w:cs="Arial"/>
+          <w:color w:val="333333"/>
+          <w:sz w:val="21"/>
+          <w:szCs w:val="21"/>
+          <w:lang w:eastAsia="fr-FR"/>
+        </w:rPr>
+      </w:pPr>
+      <w:r>
+        <w:rPr>
+          <w:rFonts w:ascii="Arial" w:eastAsia="Times New Roman" w:hAnsi="Arial" w:cs="Arial"/>
+          <w:color w:val="333333"/>
+          <w:sz w:val="21"/>
+          <w:szCs w:val="21"/>
+          <w:lang w:eastAsia="fr-FR"/>
+        </w:rPr>
+        <w:t>Performance-Based Bonuses</w:t>
+      </w:r>
+    </w:p>
+    <w:p>
+      <w:pPr>
+        <w:numPr>
+          <w:ilvl w:val="0"/>
+          <w:numId w:val="1"/>
+        </w:numPr>
+        <w:shd w:val="clear" w:color="auto" w:fill="FFFFFF"/>
+        <w:spacing w:before="100" w:beforeAutospacing="1" w:after="100" w:afterAutospacing="1"/>
+        <w:rPr>
+          <w:rFonts w:ascii="Arial" w:eastAsia="Times New Roman" w:hAnsi="Arial" w:cs="Arial"/>
+          <w:color w:val="333333"/>
+          <w:sz w:val="21"/>
+          <w:szCs w:val="21"/>
+          <w:lang w:eastAsia="fr-FR"/>
+        </w:rPr>
+      </w:pPr>
+      <w:r>
+        <w:rPr>
+          <w:rFonts w:ascii="Arial" w:eastAsia="Times New Roman" w:hAnsi="Arial" w:cs="Arial"/>
+          <w:color w:val="333333"/>
+          <w:sz w:val="21"/>
+          <w:szCs w:val="21"/>
+          <w:lang w:eastAsia="fr-FR"/>
+        </w:rPr>
+        <w:t>Health, Dental and Vision Insurance</w:t>
+      </w:r>
+    </w:p>
+    <w:p>
+      <w:pPr>
+        <w:numPr>
+          <w:ilvl w:val="0"/>
+          <w:numId w:val="1"/>
+        </w:numPr>
+        <w:shd w:val="clear" w:color="auto" w:fill="FFFFFF"/>
+        <w:spacing w:before="100" w:beforeAutospacing="1" w:after="100" w:afterAutospacing="1"/>
+        <w:rPr>
+          <w:rFonts w:ascii="Arial" w:eastAsia="Times New Roman" w:hAnsi="Arial" w:cs="Arial"/>
+          <w:color w:val="333333"/>
+          <w:sz w:val="21"/>
+          <w:szCs w:val="21"/>
+          <w:lang w:eastAsia="fr-FR"/>
+        </w:rPr>
+      </w:pPr>
+      <w:r>
+        <w:rPr>
+          <w:rFonts w:ascii="Arial" w:eastAsia="Times New Roman" w:hAnsi="Arial" w:cs="Arial"/>
+          <w:color w:val="333333"/>
+          <w:sz w:val="21"/>
+          <w:szCs w:val="21"/>
+          <w:lang w:eastAsia="fr-FR"/>
+        </w:rPr>
+        <w:t>Generous Paid Time Off and Paid Holidays</w:t>
+      </w:r>
+    </w:p>
+    <w:p>
+      <w:pPr>
+        <w:numPr>
+          <w:ilvl w:val="0"/>
+          <w:numId w:val="1"/>
+        </w:numPr>
+        <w:shd w:val="clear" w:color="auto" w:fill="FFFFFF"/>
+        <w:spacing w:before="100" w:beforeAutospacing="1" w:after="100" w:afterAutospacing="1"/>
+        <w:rPr>
+          <w:rFonts w:ascii="Arial" w:eastAsia="Times New Roman" w:hAnsi="Arial" w:cs="Arial"/>
+          <w:color w:val="333333"/>
+          <w:sz w:val="21"/>
+          <w:szCs w:val="21"/>
+          <w:lang w:eastAsia="fr-FR"/>
+        </w:rPr>
+      </w:pPr>
+      <w:r>
+        <w:rPr>
+          <w:rFonts w:ascii="Arial" w:eastAsia="Times New Roman" w:hAnsi="Arial" w:cs="Arial"/>
+          <w:color w:val="333333"/>
+          <w:sz w:val="21"/>
+          <w:szCs w:val="21"/>
+          <w:lang w:eastAsia="fr-FR"/>
+        </w:rPr>
+        <w:t>High-End, Multi-Monitor Workstations</w:t>
+      </w:r>
+    </w:p>
+    <w:p>
+      <w:pPr>
+        <w:numPr>
+          <w:ilvl w:val="0"/>
+          <w:numId w:val="1"/>
+        </w:numPr>
+        <w:shd w:val="clear" w:color="auto" w:fill="FFFFFF"/>
+        <w:spacing w:before="100" w:beforeAutospacing="1" w:after="100" w:afterAutospacing="1"/>
+        <w:rPr>
+          <w:rFonts w:ascii="Arial" w:eastAsia="Times New Roman" w:hAnsi="Arial" w:cs="Arial"/>
+          <w:color w:val="333333"/>
+          <w:sz w:val="21"/>
+          <w:szCs w:val="21"/>
+          <w:lang w:eastAsia="fr-FR"/>
+        </w:rPr>
+      </w:pPr>
+      <w:r>
+        <w:rPr>
+          <w:rFonts w:ascii="Arial" w:eastAsia="Times New Roman" w:hAnsi="Arial" w:cs="Arial"/>
+          <w:color w:val="333333"/>
+          <w:sz w:val="21"/>
+          <w:szCs w:val="21"/>
+          <w:lang w:eastAsia="fr-FR"/>
+        </w:rPr>
+        <w:t>Cellphones and Mobile Devices</w:t>
+      </w:r>
+    </w:p>
+    <w:p>
+      <w:pPr>
+        <w:numPr>
+          <w:ilvl w:val="0"/>
+          <w:numId w:val="1"/>
+        </w:numPr>
+        <w:shd w:val="clear" w:color="auto" w:fill="FFFFFF"/>
+        <w:spacing w:before="100" w:beforeAutospacing="1" w:after="100" w:afterAutospacing="1"/>
+        <w:rPr>
+          <w:rFonts w:ascii="Arial" w:eastAsia="Times New Roman" w:hAnsi="Arial" w:cs="Arial"/>
+          <w:color w:val="333333"/>
+          <w:sz w:val="21"/>
+          <w:szCs w:val="21"/>
+          <w:lang w:eastAsia="fr-FR"/>
+        </w:rPr>
+      </w:pPr>
+      <w:r>
+        <w:rPr>
+          <w:rFonts w:ascii="Arial" w:eastAsia="Times New Roman" w:hAnsi="Arial" w:cs="Arial"/>
+          <w:color w:val="333333"/>
+          <w:sz w:val="21"/>
+          <w:szCs w:val="21"/>
+          <w:lang w:eastAsia="fr-FR"/>
+        </w:rPr>
+        <w:t>Free Coffee, Drinks, and Snacks</w:t>
+      </w:r>
+    </w:p>
+    <w:p>
+      <w:pPr>
+        <w:numPr>
+          <w:ilvl w:val="0"/>
+          <w:numId w:val="1"/>
+        </w:numPr>
+        <w:shd w:val="clear" w:color="auto" w:fill="FFFFFF"/>
+        <w:spacing w:before="100" w:beforeAutospacing="1" w:after="100" w:afterAutospacing="1"/>
+        <w:rPr>
+          <w:rFonts w:ascii="Arial" w:eastAsia="Times New Roman" w:hAnsi="Arial" w:cs="Arial"/>
+          <w:color w:val="333333"/>
+          <w:sz w:val="21"/>
+          <w:szCs w:val="21"/>
+          <w:lang w:eastAsia="fr-FR"/>
+        </w:rPr>
+      </w:pPr>
+      <w:r>
+        <w:rPr>
+          <w:rFonts w:ascii="Arial" w:eastAsia="Times New Roman" w:hAnsi="Arial" w:cs="Arial"/>
+          <w:color w:val="333333"/>
+          <w:sz w:val="21"/>
+          <w:szCs w:val="21"/>
+          <w:lang w:eastAsia="fr-FR"/>
+        </w:rPr>
+        <w:t>Simple Company Structure – NO Corporate Politics</w:t>
+      </w:r>
+    </w:p>
+    <w:p>
+      <w:pPr>
+        <w:numPr>
+          <w:ilvl w:val="0"/>
+          <w:numId w:val="1"/>
+        </w:numPr>
+        <w:shd w:val="clear" w:color="auto" w:fill="FFFFFF"/>
+        <w:spacing w:before="100" w:beforeAutospacing="1" w:after="100" w:afterAutospacing="1"/>
+        <w:rPr>
+          <w:rFonts w:ascii="Arial" w:eastAsia="Times New Roman" w:hAnsi="Arial" w:cs="Arial"/>
+          <w:color w:val="333333"/>
+          <w:sz w:val="21"/>
+          <w:szCs w:val="21"/>
+          <w:lang w:eastAsia="fr-FR"/>
+        </w:rPr>
+      </w:pPr>
+      <w:r>
+        <w:rPr>
+          <w:rFonts w:ascii="Arial" w:eastAsia="Times New Roman" w:hAnsi="Arial" w:cs="Arial"/>
+          <w:color w:val="333333"/>
+          <w:sz w:val="21"/>
+          <w:szCs w:val="21"/>
+          <w:lang w:eastAsia="fr-FR"/>
+        </w:rPr>
+        <w:t>Management Made Up of Sr. Developers</w:t>
+      </w:r>
+    </w:p>
+    <w:p>
+      <w:pPr>
+        <w:numPr>
+          <w:ilvl w:val="0"/>
+          <w:numId w:val="1"/>
+        </w:numPr>
+        <w:shd w:val="clear" w:color="auto" w:fill="FFFFFF"/>
+        <w:spacing w:before="100" w:beforeAutospacing="1" w:after="100" w:afterAutospacing="1"/>
+        <w:rPr>
+          <w:rFonts w:ascii="Arial" w:eastAsia="Times New Roman" w:hAnsi="Arial" w:cs="Arial"/>
+          <w:color w:val="333333"/>
+          <w:sz w:val="21"/>
+          <w:szCs w:val="21"/>
+          <w:lang w:eastAsia="fr-FR"/>
+        </w:rPr>
+      </w:pPr>
+      <w:r>
+        <w:rPr>
+          <w:rFonts w:ascii="Arial" w:eastAsia="Times New Roman" w:hAnsi="Arial" w:cs="Arial"/>
+          <w:color w:val="333333"/>
+          <w:sz w:val="21"/>
+          <w:szCs w:val="21"/>
+          <w:lang w:eastAsia="fr-FR"/>
+        </w:rPr>
+        <w:t>Exposure to the Latest Web Technologies</w:t>
+      </w:r>
+    </w:p>
+    <w:p>
+      <w:pPr>
+        <w:numPr>
+          <w:ilvl w:val="0"/>
+          <w:numId w:val="1"/>
+        </w:numPr>
+        <w:shd w:val="clear" w:color="auto" w:fill="FFFFFF"/>
+        <w:spacing w:before="100" w:beforeAutospacing="1" w:after="100" w:afterAutospacing="1"/>
+        <w:rPr>
+          <w:rFonts w:ascii="Arial" w:eastAsia="Times New Roman" w:hAnsi="Arial" w:cs="Arial"/>
+          <w:color w:val="333333"/>
+          <w:sz w:val="21"/>
+          <w:szCs w:val="21"/>
+          <w:lang w:eastAsia="fr-FR"/>
+        </w:rPr>
+      </w:pPr>
+      <w:r>
+        <w:rPr>
+          <w:rFonts w:ascii="Arial" w:eastAsia="Times New Roman" w:hAnsi="Arial" w:cs="Arial"/>
+          <w:color w:val="333333"/>
+          <w:sz w:val="21"/>
+          <w:szCs w:val="21"/>
+          <w:lang w:eastAsia="fr-FR"/>
+        </w:rPr>
+        <w:t>Professional, Creative, and Fun Environment</w:t>
+      </w:r>
+    </w:p>
+    <w:p>
+      <w:pPr>
+        <w:numPr>
+          <w:ilvl w:val="0"/>
+          <w:numId w:val="1"/>
+        </w:numPr>
+        <w:shd w:val="clear" w:color="auto" w:fill="FFFFFF"/>
+        <w:spacing w:before="100" w:beforeAutospacing="1" w:after="100" w:afterAutospacing="1"/>
+        <w:rPr>
+          <w:rFonts w:ascii="Arial" w:eastAsia="Times New Roman" w:hAnsi="Arial" w:cs="Arial"/>
+          <w:color w:val="333333"/>
+          <w:sz w:val="21"/>
+          <w:szCs w:val="21"/>
+          <w:lang w:eastAsia="fr-FR"/>
+        </w:rPr>
+      </w:pPr>
+      <w:r>
+        <w:rPr>
+          <w:rFonts w:ascii="Arial" w:eastAsia="Times New Roman" w:hAnsi="Arial" w:cs="Arial"/>
+          <w:color w:val="333333"/>
+          <w:sz w:val="21"/>
+          <w:szCs w:val="21"/>
+          <w:lang w:eastAsia="fr-FR"/>
+        </w:rPr>
+        <w:t>Unmatched Potential for Growth</w:t>
+      </w:r>
+    </w:p>
+    <w:p>
+      <w:pPr>
+        <w:shd w:val="clear" w:color="auto" w:fill="FFFFFF"/>
+        <w:spacing w:after="150"/>
+        <w:rPr>
+          <w:rFonts w:ascii="Arial" w:eastAsia="Times New Roman" w:hAnsi="Arial" w:cs="Arial"/>
+          <w:color w:val="333333"/>
+          <w:sz w:val="21"/>
+          <w:szCs w:val="21"/>
+          <w:lang w:eastAsia="fr-FR"/>
+        </w:rPr>
+      </w:pPr>
+      <w:r>
+        <w:rPr>
+          <w:rFonts w:ascii="Arial" w:eastAsia="Times New Roman" w:hAnsi="Arial" w:cs="Arial"/>
+          <w:b/>
+          <w:bCs/>
+          <w:color w:val="333333"/>
+          <w:sz w:val="21"/>
+          <w:szCs w:val="21"/>
+          <w:lang w:eastAsia="fr-FR"/>
+        </w:rPr>
+        <w:t>Responsibilities:</w:t>
+      </w:r>
+    </w:p>
+    <w:p>
+      <w:pPr>
+        <w:numPr>
+          <w:ilvl w:val="0"/>
+          <w:numId w:val="2"/>
+        </w:numPr>
+        <w:shd w:val="clear" w:color="auto" w:fill="FFFFFF"/>
+        <w:spacing w:before="100" w:beforeAutospacing="1" w:after="100" w:afterAutospacing="1"/>
+        <w:rPr>
+          <w:rFonts w:ascii="Arial" w:eastAsia="Times New Roman" w:hAnsi="Arial" w:cs="Arial"/>
+          <w:color w:val="333333"/>
+          <w:sz w:val="21"/>
+          <w:szCs w:val="21"/>
+          <w:lang w:eastAsia="fr-FR"/>
+        </w:rPr>
+      </w:pPr>
+      <w:r>
+        <w:rPr>
+          <w:rFonts w:ascii="Arial" w:eastAsia="Times New Roman" w:hAnsi="Arial" w:cs="Arial"/>
+          <w:color w:val="333333"/>
+          <w:sz w:val="21"/>
+          <w:szCs w:val="21"/>
+          <w:lang w:eastAsia="fr-FR"/>
+        </w:rPr>
+        <w:t>Work within an Agile team on websites and online applications</w:t>
+      </w:r>
+    </w:p>
+    <w:p>
+      <w:pPr>
+        <w:numPr>
+          <w:ilvl w:val="0"/>
+          <w:numId w:val="2"/>
+        </w:numPr>
+        <w:shd w:val="clear" w:color="auto" w:fill="FFFFFF"/>
+        <w:spacing w:before="100" w:beforeAutospacing="1" w:after="100" w:afterAutospacing="1"/>
+        <w:rPr>
+          <w:rFonts w:ascii="Arial" w:eastAsia="Times New Roman" w:hAnsi="Arial" w:cs="Arial"/>
+          <w:color w:val="333333"/>
+          <w:sz w:val="21"/>
+          <w:szCs w:val="21"/>
+          <w:lang w:eastAsia="fr-FR"/>
+        </w:rPr>
+      </w:pPr>
+      <w:r>
+        <w:rPr>
+          <w:rFonts w:ascii="Arial" w:eastAsia="Times New Roman" w:hAnsi="Arial" w:cs="Arial"/>
+          <w:color w:val="333333"/>
+          <w:sz w:val="21"/>
+          <w:szCs w:val="21"/>
+          <w:lang w:eastAsia="fr-FR"/>
+        </w:rPr>
+        <w:t>Develop new websites and maintain existing web properties</w:t>
+      </w:r>
+    </w:p>
+    <w:p>
+      <w:pPr>
+        <w:numPr>
+          <w:ilvl w:val="0"/>
+          <w:numId w:val="2"/>
+        </w:numPr>
+        <w:shd w:val="clear" w:color="auto" w:fill="FFFFFF"/>
+        <w:spacing w:before="100" w:beforeAutospacing="1" w:after="100" w:afterAutospacing="1"/>
+        <w:rPr>
+          <w:rFonts w:ascii="Arial" w:eastAsia="Times New Roman" w:hAnsi="Arial" w:cs="Arial"/>
+          <w:color w:val="333333"/>
+          <w:sz w:val="21"/>
+          <w:szCs w:val="21"/>
+          <w:lang w:eastAsia="fr-FR"/>
+        </w:rPr>
+      </w:pPr>
+      <w:r>
+        <w:rPr>
+          <w:rFonts w:ascii="Arial" w:eastAsia="Times New Roman" w:hAnsi="Arial" w:cs="Arial"/>
+          <w:color w:val="333333"/>
+          <w:sz w:val="21"/>
+          <w:szCs w:val="21"/>
+          <w:lang w:eastAsia="fr-FR"/>
+        </w:rPr>
+        <w:t>Develop scalable front-end code using industry-standard web technologies</w:t>
+      </w:r>
+    </w:p>
+    <w:p>
+      <w:pPr>
+        <w:numPr>
+          <w:ilvl w:val="0"/>
+          <w:numId w:val="2"/>
+        </w:numPr>
+        <w:shd w:val="clear" w:color="auto" w:fill="FFFFFF"/>
+        <w:spacing w:before="100" w:beforeAutospacing="1" w:after="100" w:afterAutospacing="1"/>
+        <w:rPr>
+          <w:rFonts w:ascii="Arial" w:eastAsia="Times New Roman" w:hAnsi="Arial" w:cs="Arial"/>
+          <w:color w:val="333333"/>
+          <w:sz w:val="21"/>
+          <w:szCs w:val="21"/>
+          <w:lang w:eastAsia="fr-FR"/>
+        </w:rPr>
+      </w:pPr>
+      <w:r>
+        <w:rPr>
+          <w:rFonts w:ascii="Arial" w:eastAsia="Times New Roman" w:hAnsi="Arial" w:cs="Arial"/>
+          <w:color w:val="333333"/>
+          <w:sz w:val="21"/>
+          <w:szCs w:val="21"/>
+          <w:lang w:eastAsia="fr-FR"/>
+        </w:rPr>
+        <w:t>Ensure cross-browser, cross-platform, and cross-device compatibility</w:t>
+      </w:r>
+    </w:p>
+    <w:p>
+      <w:pPr>
+        <w:numPr>
+          <w:ilvl w:val="0"/>
+          <w:numId w:val="2"/>
+        </w:numPr>
+        <w:shd w:val="clear" w:color="auto" w:fill="FFFFFF"/>
+        <w:spacing w:before="100" w:beforeAutospacing="1" w:after="100" w:afterAutospacing="1"/>
+        <w:rPr>
+          <w:rFonts w:ascii="Arial" w:eastAsia="Times New Roman" w:hAnsi="Arial" w:cs="Arial"/>
+          <w:color w:val="333333"/>
+          <w:sz w:val="21"/>
+          <w:szCs w:val="21"/>
+          <w:lang w:eastAsia="fr-FR"/>
+        </w:rPr>
+      </w:pPr>
+      <w:r>
+        <w:rPr>
+          <w:rFonts w:ascii="Arial" w:eastAsia="Times New Roman" w:hAnsi="Arial" w:cs="Arial"/>
+          <w:color w:val="333333"/>
+          <w:sz w:val="21"/>
+          <w:szCs w:val="21"/>
+          <w:lang w:eastAsia="fr-FR"/>
+        </w:rPr>
+        <w:t>Bring innovative ideas and solve complex technology problems</w:t>
+      </w:r>
+    </w:p>
+    <w:p>
+      <w:pPr>
+        <w:shd w:val="clear" w:color="auto" w:fill="FFFFFF"/>
+        <w:spacing w:after="150"/>
+        <w:rPr>
+          <w:rFonts w:ascii="Arial" w:eastAsia="Times New Roman" w:hAnsi="Arial" w:cs="Arial"/>
+          <w:color w:val="333333"/>
+          <w:sz w:val="21"/>
+          <w:szCs w:val="21"/>
+          <w:lang w:eastAsia="fr-FR"/>
+        </w:rPr>
+      </w:pPr>
+      <w:r>
+        <w:rPr>
+          <w:rFonts w:ascii="Arial" w:eastAsia="Times New Roman" w:hAnsi="Arial" w:cs="Arial"/>
+          <w:b/>
+          <w:bCs/>
+          <w:color w:val="333333"/>
+          <w:sz w:val="21"/>
+          <w:szCs w:val="21"/>
+          <w:lang w:eastAsia="fr-FR"/>
+        </w:rPr>
+        <w:t>Desired Skills and Experience:</w:t>
+      </w:r>
+    </w:p>
+    <w:p>
+      <w:pPr>
+        <w:numPr>
+          <w:ilvl w:val="0"/>
+          <w:numId w:val="3"/>
+        </w:numPr>
+        <w:shd w:val="clear" w:color="auto" w:fill="FFFFFF"/>
+        <w:spacing w:before="100" w:beforeAutospacing="1" w:after="100" w:afterAutospacing="1"/>
+        <w:rPr>
+          <w:rFonts w:ascii="Arial" w:eastAsia="Times New Roman" w:hAnsi="Arial" w:cs="Arial"/>
+          <w:color w:val="333333"/>
+          <w:sz w:val="21"/>
+          <w:szCs w:val="21"/>
+          <w:lang w:eastAsia="fr-FR"/>
+        </w:rPr>
+      </w:pPr>
+      <w:r>
+        <w:rPr>
+          <w:rFonts w:ascii="Arial" w:eastAsia="Times New Roman" w:hAnsi="Arial" w:cs="Arial"/>
+          <w:color w:val="333333"/>
+          <w:sz w:val="21"/>
+          <w:szCs w:val="21"/>
+          <w:lang w:eastAsia="fr-FR"/>
+        </w:rPr>
+        <w:t>Professional experience in front-end web development and UI/UX</w:t>
+      </w:r>
+    </w:p>
+    <w:p>
+      <w:pPr>
+        <w:numPr>
+          <w:ilvl w:val="0"/>
+          <w:numId w:val="3"/>
+        </w:numPr>
+        <w:shd w:val="clear" w:color="auto" w:fill="FFFFFF"/>
+        <w:spacing w:before="100" w:beforeAutospacing="1" w:after="100" w:afterAutospacing="1"/>
+        <w:rPr>
+          <w:rFonts w:ascii="Arial" w:eastAsia="Times New Roman" w:hAnsi="Arial" w:cs="Arial"/>
+          <w:color w:val="333333"/>
+          <w:sz w:val="21"/>
+          <w:szCs w:val="21"/>
+          <w:lang w:eastAsia="fr-FR"/>
+        </w:rPr>
+      </w:pPr>
+      <w:r>
+        <w:rPr>
+          <w:rFonts w:ascii="Arial" w:eastAsia="Times New Roman" w:hAnsi="Arial" w:cs="Arial"/>
+          <w:color w:val="333333"/>
+          <w:sz w:val="21"/>
+          <w:szCs w:val="21"/>
+          <w:lang w:eastAsia="fr-FR"/>
+        </w:rPr>
+        <w:t>Good knowledge of HTML5, CSS3, SASS, and JavaScript / ES6</w:t>
+      </w:r>
+    </w:p>
+    <w:p>
+      <w:pPr>
+        <w:numPr>
+          <w:ilvl w:val="0"/>
+          <w:numId w:val="3"/>
+        </w:numPr>
+        <w:shd w:val="clear" w:color="auto" w:fill="FFFFFF"/>
+        <w:spacing w:before="100" w:beforeAutospacing="1" w:after="100" w:afterAutospacing="1"/>
+        <w:rPr>
+          <w:rFonts w:ascii="Arial" w:eastAsia="Times New Roman" w:hAnsi="Arial" w:cs="Arial"/>
+          <w:color w:val="333333"/>
+          <w:sz w:val="21"/>
+          <w:szCs w:val="21"/>
+          <w:lang w:eastAsia="fr-FR"/>
+        </w:rPr>
+      </w:pPr>
+      <w:r>
+        <w:rPr>
+          <w:rFonts w:ascii="Arial" w:eastAsia="Times New Roman" w:hAnsi="Arial" w:cs="Arial"/>
+          <w:color w:val="333333"/>
+          <w:sz w:val="21"/>
+          <w:szCs w:val="21"/>
+          <w:lang w:eastAsia="fr-FR"/>
+        </w:rPr>
+        <w:t>Strong website usability and content organization skills</w:t>
+      </w:r>
+    </w:p>
+    <w:p>
+      <w:pPr>
+        <w:numPr>
+          <w:ilvl w:val="0"/>
+          <w:numId w:val="3"/>
+        </w:numPr>
+        <w:shd w:val="clear" w:color="auto" w:fill="FFFFFF"/>
+        <w:spacing w:before="100" w:beforeAutospacing="1" w:after="100" w:afterAutospacing="1"/>
+        <w:rPr>
+          <w:rFonts w:ascii="Arial" w:eastAsia="Times New Roman" w:hAnsi="Arial" w:cs="Arial"/>
+          <w:color w:val="333333"/>
+          <w:sz w:val="21"/>
+          <w:szCs w:val="21"/>
+          <w:lang w:eastAsia="fr-FR"/>
+        </w:rPr>
+      </w:pPr>
+      <w:r>
+        <w:rPr>
+          <w:rFonts w:ascii="Arial" w:eastAsia="Times New Roman" w:hAnsi="Arial" w:cs="Arial"/>
+          <w:color w:val="333333"/>
+          <w:sz w:val="21"/>
+          <w:szCs w:val="21"/>
+          <w:lang w:eastAsia="fr-FR"/>
+        </w:rPr>
+        <w:t>Experience with Content Management Systems</w:t>
+      </w:r>
+    </w:p>
+    <w:p>
+      <w:pPr>
+        <w:numPr>
+          <w:ilvl w:val="0"/>
+          <w:numId w:val="3"/>
+        </w:numPr>
+        <w:shd w:val="clear" w:color="auto" w:fill="FFFFFF"/>
+        <w:spacing w:before="100" w:beforeAutospacing="1" w:after="100" w:afterAutospacing="1"/>
+        <w:rPr>
+          <w:rFonts w:ascii="Arial" w:eastAsia="Times New Roman" w:hAnsi="Arial" w:cs="Arial"/>
+          <w:color w:val="333333"/>
+          <w:sz w:val="21"/>
+          <w:szCs w:val="21"/>
+          <w:lang w:eastAsia="fr-FR"/>
+        </w:rPr>
+      </w:pPr>
+      <w:r>
+        <w:rPr>
+          <w:rFonts w:ascii="Arial" w:eastAsia="Times New Roman" w:hAnsi="Arial" w:cs="Arial"/>
+          <w:color w:val="333333"/>
+          <w:sz w:val="21"/>
+          <w:szCs w:val="21"/>
+          <w:lang w:eastAsia="fr-FR"/>
+        </w:rPr>
+        <w:t>Experience with templating engines a plus</w:t>
+      </w:r>
+    </w:p>
+    <w:p>
+      <w:pPr>
+        <w:numPr>
+          <w:ilvl w:val="0"/>
+          <w:numId w:val="3"/>
+        </w:numPr>
+        <w:shd w:val="clear" w:color="auto" w:fill="FFFFFF"/>
+        <w:spacing w:before="100" w:beforeAutospacing="1" w:after="100" w:afterAutospacing="1"/>
+        <w:rPr>
+          <w:rFonts w:ascii="Arial" w:eastAsia="Times New Roman" w:hAnsi="Arial" w:cs="Arial"/>
+          <w:color w:val="333333"/>
+          <w:sz w:val="21"/>
+          <w:szCs w:val="21"/>
+          <w:lang w:eastAsia="fr-FR"/>
+        </w:rPr>
+      </w:pPr>
+      <w:r>
+        <w:rPr>
+          <w:rFonts w:ascii="Arial" w:eastAsia="Times New Roman" w:hAnsi="Arial" w:cs="Arial"/>
+          <w:color w:val="333333"/>
+          <w:sz w:val="21"/>
+          <w:szCs w:val="21"/>
+          <w:lang w:eastAsia="fr-FR"/>
+        </w:rPr>
+        <w:t>Experience with front-end web and JS frameworks a plus</w:t>
+      </w:r>
+    </w:p>
+    <w:p>
+      <w:pPr>
+        <w:numPr>
+          <w:ilvl w:val="0"/>
+          <w:numId w:val="3"/>
+        </w:numPr>
+        <w:shd w:val="clear" w:color="auto" w:fill="FFFFFF"/>
+        <w:spacing w:before="100" w:beforeAutospacing="1" w:after="100" w:afterAutospacing="1"/>
+        <w:rPr>
+          <w:rFonts w:ascii="Arial" w:eastAsia="Times New Roman" w:hAnsi="Arial" w:cs="Arial"/>
+          <w:color w:val="333333"/>
+          <w:sz w:val="21"/>
+          <w:szCs w:val="21"/>
+          <w:lang w:eastAsia="fr-FR"/>
+        </w:rPr>
+      </w:pPr>
+      <w:r>
+        <w:rPr>
+          <w:rFonts w:ascii="Arial" w:eastAsia="Times New Roman" w:hAnsi="Arial" w:cs="Arial"/>
+          <w:color w:val="333333"/>
+          <w:sz w:val="21"/>
+          <w:szCs w:val="21"/>
+          <w:lang w:eastAsia="fr-FR"/>
+        </w:rPr>
+        <w:t>Experience with GIT and Webpack a plus</w:t>
+      </w:r>
+    </w:p>
+    <w:p>
+      <w:pPr>
+        <w:shd w:val="clear" w:color="auto" w:fill="FFFFFF"/>
+        <w:spacing w:after="150"/>
+        <w:rPr>
+          <w:rFonts w:ascii="Arial" w:eastAsia="Times New Roman" w:hAnsi="Arial" w:cs="Arial"/>
+          <w:color w:val="333333"/>
+          <w:sz w:val="21"/>
+          <w:szCs w:val="21"/>
+          <w:lang w:eastAsia="fr-FR"/>
+        </w:rPr>
+      </w:pPr>
+      <w:r>
+        <w:rPr>
+          <w:rFonts w:ascii="Arial" w:eastAsia="Times New Roman" w:hAnsi="Arial" w:cs="Arial"/>
+          <w:color w:val="333333"/>
+          <w:sz w:val="21"/>
+          <w:szCs w:val="21"/>
+          <w:lang w:eastAsia="fr-FR"/>
+        </w:rPr>
+        <w:t>Email your resume to: </w:t>
+      </w:r>
+      <w:hyperlink r:id="rId5" w:tgtFrame="_blank" w:history="1">
+        <w:r>
+          <w:rPr>
+            <w:rFonts w:ascii="Arial" w:eastAsia="Times New Roman" w:hAnsi="Arial" w:cs="Arial"/>
+            <w:color w:val="428BCA"/>
+            <w:sz w:val="21"/>
+            <w:szCs w:val="21"/>
+            <w:u w:val="single"/>
+            <w:lang w:eastAsia="fr-FR"/>
+          </w:rPr>
+          <w:t>careers@webtomed.com</w:t>
+        </w:r>
+      </w:hyperlink>
+    </w:p>
+    <w:p>
+      <w:pPr>
+        <w:shd w:val="clear" w:color="auto" w:fill="FFFFFF"/>
+        <w:spacing w:after="150"/>
+        <w:rPr>
+          <w:rFonts w:ascii="Arial" w:eastAsia="Times New Roman" w:hAnsi="Arial" w:cs="Arial"/>
+          <w:color w:val="333333"/>
+          <w:sz w:val="21"/>
+          <w:szCs w:val="21"/>
+          <w:lang w:eastAsia="fr-FR"/>
+        </w:rPr>
+      </w:pPr>
+      <w:r>
+        <w:rPr>
+          <w:rFonts w:ascii="Arial" w:eastAsia="Times New Roman" w:hAnsi="Arial" w:cs="Arial"/>
+          <w:color w:val="333333"/>
+          <w:sz w:val="21"/>
+          <w:szCs w:val="21"/>
+          <w:lang w:eastAsia="fr-FR"/>
+        </w:rPr>
+        <w:t>This is an in-house position at our office located in Schaumburg, IL.</w:t>
+      </w:r>
+    </w:p>
+    <w:p>
+      <w:pPr>
+        <w:shd w:val="clear" w:color="auto" w:fill="FFFFFF"/>
+        <w:spacing w:after="150"/>
+        <w:rPr>
+          <w:rFonts w:ascii="Arial" w:eastAsia="Times New Roman" w:hAnsi="Arial" w:cs="Arial"/>
+          <w:color w:val="333333"/>
+          <w:sz w:val="21"/>
+          <w:szCs w:val="21"/>
+          <w:lang w:eastAsia="fr-FR"/>
+        </w:rPr>
+      </w:pPr>
+      <w:r>
+        <w:rPr>
+          <w:rFonts w:ascii="Arial" w:eastAsia="Times New Roman" w:hAnsi="Arial" w:cs="Arial"/>
+          <w:color w:val="333333"/>
+          <w:sz w:val="21"/>
+          <w:szCs w:val="21"/>
+          <w:lang w:eastAsia="fr-FR"/>
+        </w:rPr>
+        <w:t>WebToMed™, L.L.C. is an Equal Opportunity Employer.</w:t>
+      </w:r>
+    </w:p>
+    <w:p>
+      <w:pPr>
+        <w:rPr>
+          <w:rFonts w:ascii="Helvetica" w:hAnsi="Helvetica"/>
+          <w:b/>
+          <w:bCs/>
+        </w:rPr>
+      </w:pPr>
     </w:p>
     <w:sectPr>
       <w:pgSz w:w="11906" w:h="16838"/>
@@ -61,6 +929,467 @@
     </w:sectPr>
   </w:body>
 </w:document>
+</file>
+
+<file path=word/numbering.xml><?xml version="1.0" encoding="utf-8"?>
+<w:numbering xmlns:wpc="http://schemas.microsoft.com/office/word/2010/wordprocessingCanvas" xmlns:cx="http://schemas.microsoft.com/office/drawing/2014/chartex" xmlns:cx1="http://schemas.microsoft.com/office/drawing/2015/9/8/chartex" xmlns:cx2="http://schemas.microsoft.com/office/drawing/2015/10/21/chartex" xmlns:cx3="http://schemas.microsoft.com/office/drawing/2016/5/9/chartex" xmlns:cx4="http://schemas.microsoft.com/office/drawing/2016/5/10/chartex" xmlns:cx5="http://schemas.microsoft.com/office/drawing/2016/5/11/chartex" xmlns:cx6="http://schemas.microsoft.com/office/drawing/2016/5/12/chartex" xmlns:cx7="http://schemas.microsoft.com/office/drawing/2016/5/13/chartex" xmlns:cx8="http://schemas.microsoft.com/office/drawing/2016/5/14/chartex" xmlns:mc="http://schemas.openxmlformats.org/markup-compatibility/2006" xmlns:aink="http://schemas.microsoft.com/office/drawing/2016/ink" xmlns:am3d="http://schemas.microsoft.com/office/drawing/2017/model3d" xmlns:o="urn:schemas-microsoft-com:office:office" xmlns:oel="http://schemas.microsoft.com/office/2019/extlst" xmlns:r="http://schemas.openxmlformats.org/officeDocument/2006/relationships" xmlns:m="http://schemas.openxmlformats.org/officeDocument/2006/math" xmlns:v="urn:schemas-microsoft-com:vml" xmlns:wp14="http://schemas.microsoft.com/office/word/2010/wordprocessingDrawing" xmlns:wp="http://schemas.openxmlformats.org/drawingml/2006/wordprocessingDrawing" xmlns:w10="urn:schemas-microsoft-com:office:word" xmlns:w="http://schemas.openxmlformats.org/wordprocessingml/2006/main" xmlns:w14="http://schemas.microsoft.com/office/word/2010/wordml" xmlns:w15="http://schemas.microsoft.com/office/word/2012/wordml" xmlns:w16cex="http://schemas.microsoft.com/office/word/2018/wordml/cex" xmlns:w16cid="http://schemas.microsoft.com/office/word/2016/wordml/cid" xmlns:w16="http://schemas.microsoft.com/office/word/2018/wordml" xmlns:w16sdtdh="http://schemas.microsoft.com/office/word/2020/wordml/sdtdatahash" xmlns:w16se="http://schemas.microsoft.com/office/word/2015/wordml/symex" xmlns:wpg="http://schemas.microsoft.com/office/word/2010/wordprocessingGroup" xmlns:wpi="http://schemas.microsoft.com/office/word/2010/wordprocessingInk" xmlns:wne="http://schemas.microsoft.com/office/word/2006/wordml" xmlns:wps="http://schemas.microsoft.com/office/word/2010/wordprocessingShape" mc:Ignorable="w14 w15 w16se w16cid w16 w16cex w16sdtdh wp14">
+  <w:abstractNum w:abstractNumId="0" w15:restartNumberingAfterBreak="0">
+    <w:nsid w:val="0C1072CA"/>
+    <w:multiLevelType w:val="multilevel"/>
+    <w:tmpl w:val="1D4AEBA2"/>
+    <w:lvl w:ilvl="0">
+      <w:start w:val="1"/>
+      <w:numFmt w:val="bullet"/>
+      <w:lvlText w:val=""/>
+      <w:lvlJc w:val="left"/>
+      <w:pPr>
+        <w:tabs>
+          <w:tab w:val="num" w:pos="720"/>
+        </w:tabs>
+        <w:ind w:left="720" w:hanging="360"/>
+      </w:pPr>
+      <w:rPr>
+        <w:rFonts w:ascii="Symbol" w:hAnsi="Symbol" w:hint="default"/>
+        <w:sz w:val="20"/>
+      </w:rPr>
+    </w:lvl>
+    <w:lvl w:ilvl="1" w:tentative="1">
+      <w:start w:val="1"/>
+      <w:numFmt w:val="bullet"/>
+      <w:lvlText w:val="o"/>
+      <w:lvlJc w:val="left"/>
+      <w:pPr>
+        <w:tabs>
+          <w:tab w:val="num" w:pos="1440"/>
+        </w:tabs>
+        <w:ind w:left="1440" w:hanging="360"/>
+      </w:pPr>
+      <w:rPr>
+        <w:rFonts w:ascii="Courier New" w:hAnsi="Courier New" w:hint="default"/>
+        <w:sz w:val="20"/>
+      </w:rPr>
+    </w:lvl>
+    <w:lvl w:ilvl="2" w:tentative="1">
+      <w:start w:val="1"/>
+      <w:numFmt w:val="bullet"/>
+      <w:lvlText w:val=""/>
+      <w:lvlJc w:val="left"/>
+      <w:pPr>
+        <w:tabs>
+          <w:tab w:val="num" w:pos="2160"/>
+        </w:tabs>
+        <w:ind w:left="2160" w:hanging="360"/>
+      </w:pPr>
+      <w:rPr>
+        <w:rFonts w:ascii="Wingdings" w:hAnsi="Wingdings" w:hint="default"/>
+        <w:sz w:val="20"/>
+      </w:rPr>
+    </w:lvl>
+    <w:lvl w:ilvl="3" w:tentative="1">
+      <w:start w:val="1"/>
+      <w:numFmt w:val="bullet"/>
+      <w:lvlText w:val=""/>
+      <w:lvlJc w:val="left"/>
+      <w:pPr>
+        <w:tabs>
+          <w:tab w:val="num" w:pos="2880"/>
+        </w:tabs>
+        <w:ind w:left="2880" w:hanging="360"/>
+      </w:pPr>
+      <w:rPr>
+        <w:rFonts w:ascii="Wingdings" w:hAnsi="Wingdings" w:hint="default"/>
+        <w:sz w:val="20"/>
+      </w:rPr>
+    </w:lvl>
+    <w:lvl w:ilvl="4" w:tentative="1">
+      <w:start w:val="1"/>
+      <w:numFmt w:val="bullet"/>
+      <w:lvlText w:val=""/>
+      <w:lvlJc w:val="left"/>
+      <w:pPr>
+        <w:tabs>
+          <w:tab w:val="num" w:pos="3600"/>
+        </w:tabs>
+        <w:ind w:left="3600" w:hanging="360"/>
+      </w:pPr>
+      <w:rPr>
+        <w:rFonts w:ascii="Wingdings" w:hAnsi="Wingdings" w:hint="default"/>
+        <w:sz w:val="20"/>
+      </w:rPr>
+    </w:lvl>
+    <w:lvl w:ilvl="5" w:tentative="1">
+      <w:start w:val="1"/>
+      <w:numFmt w:val="bullet"/>
+      <w:lvlText w:val=""/>
+      <w:lvlJc w:val="left"/>
+      <w:pPr>
+        <w:tabs>
+          <w:tab w:val="num" w:pos="4320"/>
+        </w:tabs>
+        <w:ind w:left="4320" w:hanging="360"/>
+      </w:pPr>
+      <w:rPr>
+        <w:rFonts w:ascii="Wingdings" w:hAnsi="Wingdings" w:hint="default"/>
+        <w:sz w:val="20"/>
+      </w:rPr>
+    </w:lvl>
+    <w:lvl w:ilvl="6" w:tentative="1">
+      <w:start w:val="1"/>
+      <w:numFmt w:val="bullet"/>
+      <w:lvlText w:val=""/>
+      <w:lvlJc w:val="left"/>
+      <w:pPr>
+        <w:tabs>
+          <w:tab w:val="num" w:pos="5040"/>
+        </w:tabs>
+        <w:ind w:left="5040" w:hanging="360"/>
+      </w:pPr>
+      <w:rPr>
+        <w:rFonts w:ascii="Wingdings" w:hAnsi="Wingdings" w:hint="default"/>
+        <w:sz w:val="20"/>
+      </w:rPr>
+    </w:lvl>
+    <w:lvl w:ilvl="7" w:tentative="1">
+      <w:start w:val="1"/>
+      <w:numFmt w:val="bullet"/>
+      <w:lvlText w:val=""/>
+      <w:lvlJc w:val="left"/>
+      <w:pPr>
+        <w:tabs>
+          <w:tab w:val="num" w:pos="5760"/>
+        </w:tabs>
+        <w:ind w:left="5760" w:hanging="360"/>
+      </w:pPr>
+      <w:rPr>
+        <w:rFonts w:ascii="Wingdings" w:hAnsi="Wingdings" w:hint="default"/>
+        <w:sz w:val="20"/>
+      </w:rPr>
+    </w:lvl>
+    <w:lvl w:ilvl="8" w:tentative="1">
+      <w:start w:val="1"/>
+      <w:numFmt w:val="bullet"/>
+      <w:lvlText w:val=""/>
+      <w:lvlJc w:val="left"/>
+      <w:pPr>
+        <w:tabs>
+          <w:tab w:val="num" w:pos="6480"/>
+        </w:tabs>
+        <w:ind w:left="6480" w:hanging="360"/>
+      </w:pPr>
+      <w:rPr>
+        <w:rFonts w:ascii="Wingdings" w:hAnsi="Wingdings" w:hint="default"/>
+        <w:sz w:val="20"/>
+      </w:rPr>
+    </w:lvl>
+  </w:abstractNum>
+  <w:abstractNum w:abstractNumId="1" w15:restartNumberingAfterBreak="0">
+    <w:nsid w:val="2C6432ED"/>
+    <w:multiLevelType w:val="multilevel"/>
+    <w:tmpl w:val="E91C8202"/>
+    <w:lvl w:ilvl="0">
+      <w:start w:val="1"/>
+      <w:numFmt w:val="bullet"/>
+      <w:lvlText w:val=""/>
+      <w:lvlJc w:val="left"/>
+      <w:pPr>
+        <w:tabs>
+          <w:tab w:val="num" w:pos="720"/>
+        </w:tabs>
+        <w:ind w:left="720" w:hanging="360"/>
+      </w:pPr>
+      <w:rPr>
+        <w:rFonts w:ascii="Symbol" w:hAnsi="Symbol" w:hint="default"/>
+        <w:sz w:val="20"/>
+      </w:rPr>
+    </w:lvl>
+    <w:lvl w:ilvl="1" w:tentative="1">
+      <w:start w:val="1"/>
+      <w:numFmt w:val="bullet"/>
+      <w:lvlText w:val="o"/>
+      <w:lvlJc w:val="left"/>
+      <w:pPr>
+        <w:tabs>
+          <w:tab w:val="num" w:pos="1440"/>
+        </w:tabs>
+        <w:ind w:left="1440" w:hanging="360"/>
+      </w:pPr>
+      <w:rPr>
+        <w:rFonts w:ascii="Courier New" w:hAnsi="Courier New" w:hint="default"/>
+        <w:sz w:val="20"/>
+      </w:rPr>
+    </w:lvl>
+    <w:lvl w:ilvl="2" w:tentative="1">
+      <w:start w:val="1"/>
+      <w:numFmt w:val="bullet"/>
+      <w:lvlText w:val=""/>
+      <w:lvlJc w:val="left"/>
+      <w:pPr>
+        <w:tabs>
+          <w:tab w:val="num" w:pos="2160"/>
+        </w:tabs>
+        <w:ind w:left="2160" w:hanging="360"/>
+      </w:pPr>
+      <w:rPr>
+        <w:rFonts w:ascii="Wingdings" w:hAnsi="Wingdings" w:hint="default"/>
+        <w:sz w:val="20"/>
+      </w:rPr>
+    </w:lvl>
+    <w:lvl w:ilvl="3" w:tentative="1">
+      <w:start w:val="1"/>
+      <w:numFmt w:val="bullet"/>
+      <w:lvlText w:val=""/>
+      <w:lvlJc w:val="left"/>
+      <w:pPr>
+        <w:tabs>
+          <w:tab w:val="num" w:pos="2880"/>
+        </w:tabs>
+        <w:ind w:left="2880" w:hanging="360"/>
+      </w:pPr>
+      <w:rPr>
+        <w:rFonts w:ascii="Wingdings" w:hAnsi="Wingdings" w:hint="default"/>
+        <w:sz w:val="20"/>
+      </w:rPr>
+    </w:lvl>
+    <w:lvl w:ilvl="4" w:tentative="1">
+      <w:start w:val="1"/>
+      <w:numFmt w:val="bullet"/>
+      <w:lvlText w:val=""/>
+      <w:lvlJc w:val="left"/>
+      <w:pPr>
+        <w:tabs>
+          <w:tab w:val="num" w:pos="3600"/>
+        </w:tabs>
+        <w:ind w:left="3600" w:hanging="360"/>
+      </w:pPr>
+      <w:rPr>
+        <w:rFonts w:ascii="Wingdings" w:hAnsi="Wingdings" w:hint="default"/>
+        <w:sz w:val="20"/>
+      </w:rPr>
+    </w:lvl>
+    <w:lvl w:ilvl="5" w:tentative="1">
+      <w:start w:val="1"/>
+      <w:numFmt w:val="bullet"/>
+      <w:lvlText w:val=""/>
+      <w:lvlJc w:val="left"/>
+      <w:pPr>
+        <w:tabs>
+          <w:tab w:val="num" w:pos="4320"/>
+        </w:tabs>
+        <w:ind w:left="4320" w:hanging="360"/>
+      </w:pPr>
+      <w:rPr>
+        <w:rFonts w:ascii="Wingdings" w:hAnsi="Wingdings" w:hint="default"/>
+        <w:sz w:val="20"/>
+      </w:rPr>
+    </w:lvl>
+    <w:lvl w:ilvl="6" w:tentative="1">
+      <w:start w:val="1"/>
+      <w:numFmt w:val="bullet"/>
+      <w:lvlText w:val=""/>
+      <w:lvlJc w:val="left"/>
+      <w:pPr>
+        <w:tabs>
+          <w:tab w:val="num" w:pos="5040"/>
+        </w:tabs>
+        <w:ind w:left="5040" w:hanging="360"/>
+      </w:pPr>
+      <w:rPr>
+        <w:rFonts w:ascii="Wingdings" w:hAnsi="Wingdings" w:hint="default"/>
+        <w:sz w:val="20"/>
+      </w:rPr>
+    </w:lvl>
+    <w:lvl w:ilvl="7" w:tentative="1">
+      <w:start w:val="1"/>
+      <w:numFmt w:val="bullet"/>
+      <w:lvlText w:val=""/>
+      <w:lvlJc w:val="left"/>
+      <w:pPr>
+        <w:tabs>
+          <w:tab w:val="num" w:pos="5760"/>
+        </w:tabs>
+        <w:ind w:left="5760" w:hanging="360"/>
+      </w:pPr>
+      <w:rPr>
+        <w:rFonts w:ascii="Wingdings" w:hAnsi="Wingdings" w:hint="default"/>
+        <w:sz w:val="20"/>
+      </w:rPr>
+    </w:lvl>
+    <w:lvl w:ilvl="8" w:tentative="1">
+      <w:start w:val="1"/>
+      <w:numFmt w:val="bullet"/>
+      <w:lvlText w:val=""/>
+      <w:lvlJc w:val="left"/>
+      <w:pPr>
+        <w:tabs>
+          <w:tab w:val="num" w:pos="6480"/>
+        </w:tabs>
+        <w:ind w:left="6480" w:hanging="360"/>
+      </w:pPr>
+      <w:rPr>
+        <w:rFonts w:ascii="Wingdings" w:hAnsi="Wingdings" w:hint="default"/>
+        <w:sz w:val="20"/>
+      </w:rPr>
+    </w:lvl>
+  </w:abstractNum>
+  <w:abstractNum w:abstractNumId="2" w15:restartNumberingAfterBreak="0">
+    <w:nsid w:val="57EE7CE3"/>
+    <w:multiLevelType w:val="multilevel"/>
+    <w:tmpl w:val="EAC89CDA"/>
+    <w:lvl w:ilvl="0">
+      <w:start w:val="1"/>
+      <w:numFmt w:val="bullet"/>
+      <w:lvlText w:val=""/>
+      <w:lvlJc w:val="left"/>
+      <w:pPr>
+        <w:tabs>
+          <w:tab w:val="num" w:pos="720"/>
+        </w:tabs>
+        <w:ind w:left="720" w:hanging="360"/>
+      </w:pPr>
+      <w:rPr>
+        <w:rFonts w:ascii="Symbol" w:hAnsi="Symbol" w:hint="default"/>
+        <w:sz w:val="20"/>
+      </w:rPr>
+    </w:lvl>
+    <w:lvl w:ilvl="1" w:tentative="1">
+      <w:start w:val="1"/>
+      <w:numFmt w:val="bullet"/>
+      <w:lvlText w:val="o"/>
+      <w:lvlJc w:val="left"/>
+      <w:pPr>
+        <w:tabs>
+          <w:tab w:val="num" w:pos="1440"/>
+        </w:tabs>
+        <w:ind w:left="1440" w:hanging="360"/>
+      </w:pPr>
+      <w:rPr>
+        <w:rFonts w:ascii="Courier New" w:hAnsi="Courier New" w:hint="default"/>
+        <w:sz w:val="20"/>
+      </w:rPr>
+    </w:lvl>
+    <w:lvl w:ilvl="2" w:tentative="1">
+      <w:start w:val="1"/>
+      <w:numFmt w:val="bullet"/>
+      <w:lvlText w:val=""/>
+      <w:lvlJc w:val="left"/>
+      <w:pPr>
+        <w:tabs>
+          <w:tab w:val="num" w:pos="2160"/>
+        </w:tabs>
+        <w:ind w:left="2160" w:hanging="360"/>
+      </w:pPr>
+      <w:rPr>
+        <w:rFonts w:ascii="Wingdings" w:hAnsi="Wingdings" w:hint="default"/>
+        <w:sz w:val="20"/>
+      </w:rPr>
+    </w:lvl>
+    <w:lvl w:ilvl="3" w:tentative="1">
+      <w:start w:val="1"/>
+      <w:numFmt w:val="bullet"/>
+      <w:lvlText w:val=""/>
+      <w:lvlJc w:val="left"/>
+      <w:pPr>
+        <w:tabs>
+          <w:tab w:val="num" w:pos="2880"/>
+        </w:tabs>
+        <w:ind w:left="2880" w:hanging="360"/>
+      </w:pPr>
+      <w:rPr>
+        <w:rFonts w:ascii="Wingdings" w:hAnsi="Wingdings" w:hint="default"/>
+        <w:sz w:val="20"/>
+      </w:rPr>
+    </w:lvl>
+    <w:lvl w:ilvl="4" w:tentative="1">
+      <w:start w:val="1"/>
+      <w:numFmt w:val="bullet"/>
+      <w:lvlText w:val=""/>
+      <w:lvlJc w:val="left"/>
+      <w:pPr>
+        <w:tabs>
+          <w:tab w:val="num" w:pos="3600"/>
+        </w:tabs>
+        <w:ind w:left="3600" w:hanging="360"/>
+      </w:pPr>
+      <w:rPr>
+        <w:rFonts w:ascii="Wingdings" w:hAnsi="Wingdings" w:hint="default"/>
+        <w:sz w:val="20"/>
+      </w:rPr>
+    </w:lvl>
+    <w:lvl w:ilvl="5" w:tentative="1">
+      <w:start w:val="1"/>
+      <w:numFmt w:val="bullet"/>
+      <w:lvlText w:val=""/>
+      <w:lvlJc w:val="left"/>
+      <w:pPr>
+        <w:tabs>
+          <w:tab w:val="num" w:pos="4320"/>
+        </w:tabs>
+        <w:ind w:left="4320" w:hanging="360"/>
+      </w:pPr>
+      <w:rPr>
+        <w:rFonts w:ascii="Wingdings" w:hAnsi="Wingdings" w:hint="default"/>
+        <w:sz w:val="20"/>
+      </w:rPr>
+    </w:lvl>
+    <w:lvl w:ilvl="6" w:tentative="1">
+      <w:start w:val="1"/>
+      <w:numFmt w:val="bullet"/>
+      <w:lvlText w:val=""/>
+      <w:lvlJc w:val="left"/>
+      <w:pPr>
+        <w:tabs>
+          <w:tab w:val="num" w:pos="5040"/>
+        </w:tabs>
+        <w:ind w:left="5040" w:hanging="360"/>
+      </w:pPr>
+      <w:rPr>
+        <w:rFonts w:ascii="Wingdings" w:hAnsi="Wingdings" w:hint="default"/>
+        <w:sz w:val="20"/>
+      </w:rPr>
+    </w:lvl>
+    <w:lvl w:ilvl="7" w:tentative="1">
+      <w:start w:val="1"/>
+      <w:numFmt w:val="bullet"/>
+      <w:lvlText w:val=""/>
+      <w:lvlJc w:val="left"/>
+      <w:pPr>
+        <w:tabs>
+          <w:tab w:val="num" w:pos="5760"/>
+        </w:tabs>
+        <w:ind w:left="5760" w:hanging="360"/>
+      </w:pPr>
+      <w:rPr>
+        <w:rFonts w:ascii="Wingdings" w:hAnsi="Wingdings" w:hint="default"/>
+        <w:sz w:val="20"/>
+      </w:rPr>
+    </w:lvl>
+    <w:lvl w:ilvl="8" w:tentative="1">
+      <w:start w:val="1"/>
+      <w:numFmt w:val="bullet"/>
+      <w:lvlText w:val=""/>
+      <w:lvlJc w:val="left"/>
+      <w:pPr>
+        <w:tabs>
+          <w:tab w:val="num" w:pos="6480"/>
+        </w:tabs>
+        <w:ind w:left="6480" w:hanging="360"/>
+      </w:pPr>
+      <w:rPr>
+        <w:rFonts w:ascii="Wingdings" w:hAnsi="Wingdings" w:hint="default"/>
+        <w:sz w:val="20"/>
+      </w:rPr>
+    </w:lvl>
+  </w:abstractNum>
+  <w:num w:numId="1" w16cid:durableId="1308439460">
+    <w:abstractNumId w:val="0"/>
+  </w:num>
+  <w:num w:numId="2" w16cid:durableId="1194074705">
+    <w:abstractNumId w:val="2"/>
+  </w:num>
+  <w:num w:numId="3" w16cid:durableId="996609160">
+    <w:abstractNumId w:val="1"/>
+  </w:num>
+</w:numbering>
 </file>
 
 <file path=word/styles.xml><?xml version="1.0" encoding="utf-8"?>
@@ -467,19 +1796,20 @@
     <w:autoRedefine/>
     <w:uiPriority w:val="9"/>
     <w:qFormat/>
-    <w:rsid w:val="00433956"/>
+    <w:rsid w:val="008B2167"/>
     <w:pPr>
       <w:keepNext/>
       <w:keepLines/>
       <w:spacing w:before="240"/>
+      <w:jc w:val="center"/>
       <w:outlineLvl w:val="0"/>
     </w:pPr>
     <w:rPr>
-      <w:rFonts w:ascii="Helvetica" w:eastAsiaTheme="majorEastAsia" w:hAnsi="Helvetica" w:cstheme="majorBidi"/>
+      <w:rFonts w:ascii="Helvetica" w:eastAsia="Times New Roman" w:hAnsi="Helvetica" w:cstheme="majorBidi"/>
       <w:b/>
-      <w:sz w:val="28"/>
-      <w:szCs w:val="32"/>
-      <w:lang w:val="fr-FR"/>
+      <w:sz w:val="44"/>
+      <w:szCs w:val="48"/>
+      <w:lang w:val="fr-FR" w:eastAsia="fr-FR"/>
     </w:rPr>
   </w:style>
   <w:style w:type="character" w:default="1" w:styleId="Policepardfaut">
@@ -590,13 +1920,13 @@
     <w:basedOn w:val="Policepardfaut"/>
     <w:link w:val="Titre1"/>
     <w:uiPriority w:val="9"/>
-    <w:rsid w:val="00433956"/>
+    <w:rsid w:val="008B2167"/>
     <w:rPr>
-      <w:rFonts w:ascii="Helvetica" w:eastAsiaTheme="majorEastAsia" w:hAnsi="Helvetica" w:cstheme="majorBidi"/>
+      <w:rFonts w:ascii="Helvetica" w:eastAsia="Times New Roman" w:hAnsi="Helvetica" w:cstheme="majorBidi"/>
       <w:b/>
-      <w:sz w:val="28"/>
-      <w:szCs w:val="32"/>
-      <w:lang w:val="fr-FR"/>
+      <w:sz w:val="44"/>
+      <w:szCs w:val="48"/>
+      <w:lang w:val="fr-FR" w:eastAsia="fr-FR"/>
     </w:rPr>
   </w:style>
   <w:style w:type="paragraph" w:customStyle="1" w:styleId="Categorie">
@@ -617,7 +1947,7 @@
       <w:rFonts w:ascii="Calibri" w:eastAsia="Calibri" w:hAnsi="Calibri" w:cs="Calibri"/>
       <w:color w:val="000000"/>
       <w:sz w:val="32"/>
-      <w:lang w:val="fr-US" w:eastAsia="fr-FR"/>
+      <w:lang w:val="fr-US"/>
     </w:rPr>
   </w:style>
   <w:style w:type="character" w:customStyle="1" w:styleId="CategorieCar">
@@ -633,6 +1963,44 @@
       <w:szCs w:val="32"/>
       <w:u w:val="single"/>
       <w:lang w:val="fr-FR" w:eastAsia="fr-FR"/>
+    </w:rPr>
+  </w:style>
+  <w:style w:type="paragraph" w:styleId="NormalWeb">
+    <w:name w:val="Normal (Web)"/>
+    <w:basedOn w:val="Normal"/>
+    <w:uiPriority w:val="99"/>
+    <w:semiHidden/>
+    <w:unhideWhenUsed/>
+    <w:rsid w:val="008B2167"/>
+    <w:pPr>
+      <w:spacing w:before="100" w:beforeAutospacing="1" w:after="100" w:afterAutospacing="1"/>
+    </w:pPr>
+    <w:rPr>
+      <w:rFonts w:ascii="Times New Roman" w:eastAsia="Times New Roman" w:hAnsi="Times New Roman" w:cs="Times New Roman"/>
+      <w:lang w:eastAsia="fr-FR"/>
+    </w:rPr>
+  </w:style>
+  <w:style w:type="character" w:styleId="lev">
+    <w:name w:val="Strong"/>
+    <w:basedOn w:val="Policepardfaut"/>
+    <w:uiPriority w:val="22"/>
+    <w:qFormat/>
+    <w:rsid w:val="008B2167"/>
+    <w:rPr>
+      <w:b/>
+      <w:bCs/>
+    </w:rPr>
+  </w:style>
+  <w:style w:type="character" w:styleId="Lienhypertexte">
+    <w:name w:val="Hyperlink"/>
+    <w:basedOn w:val="Policepardfaut"/>
+    <w:uiPriority w:val="99"/>
+    <w:semiHidden/>
+    <w:unhideWhenUsed/>
+    <w:rsid w:val="008B2167"/>
+    <w:rPr>
+      <w:color w:val="0000FF"/>
+      <w:u w:val="single"/>
     </w:rPr>
   </w:style>
 </w:styles>

</xml_diff>